<commit_message>
Updated file to change name
</commit_message>
<xml_diff>
--- a/CS 305 Project Two Faizah.docx
+++ b/CS 305 Project Two Faizah.docx
@@ -280,8 +280,8 @@
         <w:br w:type="page"/>
       </w:r>
     </w:p>
-    <w:bookmarkStart w:id="0" w:name="_Toc1367610133" w:displacedByCustomXml="next"/>
-    <w:bookmarkStart w:id="1" w:name="_Toc1517617528" w:displacedByCustomXml="next"/>
+    <w:bookmarkStart w:id="0" w:name="_Toc1517617528" w:displacedByCustomXml="next"/>
+    <w:bookmarkStart w:id="1" w:name="_Toc1367610133" w:displacedByCustomXml="next"/>
     <w:sdt>
       <w:sdtPr>
         <w:rPr>
@@ -1474,7 +1474,7 @@
                 <w:sz w:val="22"/>
                 <w:szCs w:val="22"/>
               </w:rPr>
-              <w:t>Nur Faizah Mas Mohd Khalik</w:t>
+              <w:t>Nur Faizah</w:t>
             </w:r>
           </w:p>
         </w:tc>
@@ -1685,7 +1685,7 @@
           <w:sz w:val="22"/>
           <w:szCs w:val="22"/>
         </w:rPr>
-        <w:t>Nur Faizah Mas Mohd Khalik</w:t>
+        <w:t>Nur Faizah</w:t>
       </w:r>
     </w:p>
     <w:p>
@@ -1866,25 +1866,7 @@
           <w:szCs w:val="22"/>
           <w:lang w:val="en-GB"/>
         </w:rPr>
-        <w:t xml:space="preserve">The algorithm also </w:t>
-      </w:r>
-      <w:r>
-        <w:rPr>
-          <w:rFonts w:eastAsia="Times New Roman"/>
-          <w:sz w:val="22"/>
-          <w:szCs w:val="22"/>
-          <w:lang w:val="en-GB"/>
-        </w:rPr>
-        <w:t>conveniently</w:t>
-      </w:r>
-      <w:r>
-        <w:rPr>
-          <w:rFonts w:eastAsia="Times New Roman"/>
-          <w:sz w:val="22"/>
-          <w:szCs w:val="22"/>
-          <w:lang w:val="en-GB"/>
-        </w:rPr>
-        <w:t xml:space="preserve"> makes use of Java's random number capabilities to ensure that each encrypted file achieves the highest level of security. These random numbers give the cypher the ability to painstakingly create a non-reversible checksum while maintaining the integrity of the file or message.</w:t>
+        <w:t>The algorithm also conveniently makes use of Java's random number capabilities to ensure that each encrypted file achieves the highest level of security. These random numbers give the cypher the ability to painstakingly create a non-reversible checksum while maintaining the integrity of the file or message.</w:t>
       </w:r>
     </w:p>
     <w:p>
@@ -2103,6 +2085,7 @@
       <w:r>
         <w:rPr>
           <w:rFonts w:cstheme="minorHAnsi"/>
+          <w:noProof/>
           <w:sz w:val="22"/>
           <w:szCs w:val="22"/>
         </w:rPr>
@@ -2187,6 +2170,7 @@
       <w:r>
         <w:rPr>
           <w:rFonts w:cstheme="minorHAnsi"/>
+          <w:noProof/>
           <w:sz w:val="22"/>
           <w:szCs w:val="22"/>
         </w:rPr>
@@ -2268,6 +2252,7 @@
       <w:r>
         <w:rPr>
           <w:rFonts w:cstheme="minorHAnsi"/>
+          <w:noProof/>
           <w:sz w:val="22"/>
           <w:szCs w:val="22"/>
         </w:rPr>
@@ -2320,6 +2305,7 @@
       <w:r>
         <w:rPr>
           <w:rFonts w:cstheme="minorHAnsi"/>
+          <w:noProof/>
           <w:sz w:val="22"/>
           <w:szCs w:val="22"/>
         </w:rPr>
@@ -2399,6 +2385,7 @@
       <w:r>
         <w:rPr>
           <w:rFonts w:cstheme="minorHAnsi"/>
+          <w:noProof/>
           <w:sz w:val="22"/>
           <w:szCs w:val="22"/>
         </w:rPr>
@@ -5509,6 +5496,7 @@
   <w:style w:type="character" w:default="1" w:styleId="DefaultParagraphFont">
     <w:name w:val="Default Paragraph Font"/>
     <w:uiPriority w:val="1"/>
+    <w:semiHidden/>
     <w:unhideWhenUsed/>
   </w:style>
   <w:style w:type="table" w:default="1" w:styleId="TableNormal">
@@ -6249,6 +6237,34 @@
 </file>
 
 <file path=customXml/item1.xml><?xml version="1.0" encoding="utf-8"?>
+<b:Sources xmlns:b="http://schemas.openxmlformats.org/officeDocument/2006/bibliography" xmlns="http://schemas.openxmlformats.org/officeDocument/2006/bibliography" SelectedStyle="/APASixthEditionOfficeOnline.xsl" StyleName="APA" Version="6"/>
+</file>
+
+<file path=customXml/item2.xml><?xml version="1.0" encoding="utf-8"?>
+<p:properties xmlns:p="http://schemas.microsoft.com/office/2006/metadata/properties" xmlns:xsi="http://www.w3.org/2001/XMLSchema-instance" xmlns:pc="http://schemas.microsoft.com/office/infopath/2007/PartnerControls">
+  <documentManagement>
+    <Comments xmlns="c534d78a-cb69-4aca-a069-043e1704d47b" xsi:nil="true"/>
+    <SharedWithUsers xmlns="40cc8b17-6277-40d3-adb4-53037ef9c179">
+      <UserInfo>
+        <DisplayName/>
+        <AccountId xsi:nil="true"/>
+        <AccountType/>
+      </UserInfo>
+    </SharedWithUsers>
+  </documentManagement>
+</p:properties>
+</file>
+
+<file path=customXml/item3.xml><?xml version="1.0" encoding="utf-8"?>
+<?mso-contentType ?>
+<FormTemplates xmlns="http://schemas.microsoft.com/sharepoint/v3/contenttype/forms">
+  <Display>DocumentLibraryForm</Display>
+  <Edit>DocumentLibraryForm</Edit>
+  <New>DocumentLibraryForm</New>
+</FormTemplates>
+</file>
+
+<file path=customXml/item4.xml><?xml version="1.0" encoding="utf-8"?>
 <ct:contentTypeSchema xmlns:ct="http://schemas.microsoft.com/office/2006/metadata/contentType" xmlns:ma="http://schemas.microsoft.com/office/2006/metadata/properties/metaAttributes" ct:_="" ma:_="" ma:contentTypeName="Document" ma:contentTypeID="0x010100F5CC0A6DD1FA224496921034181E8D3A" ma:contentTypeVersion="14" ma:contentTypeDescription="Create a new document." ma:contentTypeScope="" ma:versionID="ff6a6df06ef94ff418f3c8b370b904e6">
   <xsd:schema xmlns:xsd="http://www.w3.org/2001/XMLSchema" xmlns:xs="http://www.w3.org/2001/XMLSchema" xmlns:p="http://schemas.microsoft.com/office/2006/metadata/properties" xmlns:ns2="c534d78a-cb69-4aca-a069-043e1704d47b" xmlns:ns3="40cc8b17-6277-40d3-adb4-53037ef9c179" targetNamespace="http://schemas.microsoft.com/office/2006/metadata/properties" ma:root="true" ma:fieldsID="b2980321f430c580e134f30fce888d45" ns2:_="" ns3:_="">
     <xsd:import namespace="c534d78a-cb69-4aca-a069-043e1704d47b"/>
@@ -6473,35 +6489,34 @@
 </ct:contentTypeSchema>
 </file>
 
-<file path=customXml/item2.xml><?xml version="1.0" encoding="utf-8"?>
-<?mso-contentType ?>
-<FormTemplates xmlns="http://schemas.microsoft.com/sharepoint/v3/contenttype/forms">
-  <Display>DocumentLibraryForm</Display>
-  <Edit>DocumentLibraryForm</Edit>
-  <New>DocumentLibraryForm</New>
-</FormTemplates>
+<file path=customXml/itemProps1.xml><?xml version="1.0" encoding="utf-8"?>
+<ds:datastoreItem xmlns:ds="http://schemas.openxmlformats.org/officeDocument/2006/customXml" ds:itemID="{ADC17017-D038-47B4-883E-8E6EBCDB8FF6}">
+  <ds:schemaRefs>
+    <ds:schemaRef ds:uri="http://schemas.openxmlformats.org/officeDocument/2006/bibliography"/>
+  </ds:schemaRefs>
+</ds:datastoreItem>
 </file>
 
-<file path=customXml/item3.xml><?xml version="1.0" encoding="utf-8"?>
-<p:properties xmlns:p="http://schemas.microsoft.com/office/2006/metadata/properties" xmlns:xsi="http://www.w3.org/2001/XMLSchema-instance" xmlns:pc="http://schemas.microsoft.com/office/infopath/2007/PartnerControls">
-  <documentManagement>
-    <Comments xmlns="c534d78a-cb69-4aca-a069-043e1704d47b" xsi:nil="true"/>
-    <SharedWithUsers xmlns="40cc8b17-6277-40d3-adb4-53037ef9c179">
-      <UserInfo>
-        <DisplayName/>
-        <AccountId xsi:nil="true"/>
-        <AccountType/>
-      </UserInfo>
-    </SharedWithUsers>
-  </documentManagement>
-</p:properties>
+<file path=customXml/itemProps2.xml><?xml version="1.0" encoding="utf-8"?>
+<ds:datastoreItem xmlns:ds="http://schemas.openxmlformats.org/officeDocument/2006/customXml" ds:itemID="{3C31B74E-B801-4B52-B7BA-EA9BE36F272F}">
+  <ds:schemaRefs>
+    <ds:schemaRef ds:uri="http://schemas.microsoft.com/office/2006/metadata/properties"/>
+    <ds:schemaRef ds:uri="http://schemas.microsoft.com/office/infopath/2007/PartnerControls"/>
+    <ds:schemaRef ds:uri="c534d78a-cb69-4aca-a069-043e1704d47b"/>
+    <ds:schemaRef ds:uri="40cc8b17-6277-40d3-adb4-53037ef9c179"/>
+  </ds:schemaRefs>
+</ds:datastoreItem>
 </file>
 
-<file path=customXml/item4.xml><?xml version="1.0" encoding="utf-8"?>
-<b:Sources xmlns:b="http://schemas.openxmlformats.org/officeDocument/2006/bibliography" xmlns="http://schemas.openxmlformats.org/officeDocument/2006/bibliography" SelectedStyle="/APASixthEditionOfficeOnline.xsl" StyleName="APA" Version="6"/>
+<file path=customXml/itemProps3.xml><?xml version="1.0" encoding="utf-8"?>
+<ds:datastoreItem xmlns:ds="http://schemas.openxmlformats.org/officeDocument/2006/customXml" ds:itemID="{BDD9A1F8-243E-4DEE-9219-712EC0DB252F}">
+  <ds:schemaRefs>
+    <ds:schemaRef ds:uri="http://schemas.microsoft.com/sharepoint/v3/contenttype/forms"/>
+  </ds:schemaRefs>
+</ds:datastoreItem>
 </file>
 
-<file path=customXml/itemProps1.xml><?xml version="1.0" encoding="utf-8"?>
+<file path=customXml/itemProps4.xml><?xml version="1.0" encoding="utf-8"?>
 <ds:datastoreItem xmlns:ds="http://schemas.openxmlformats.org/officeDocument/2006/customXml" ds:itemID="{7969A40B-FE12-4AEB-B998-3DC7F9AF79FD}">
   <ds:schemaRefs>
     <ds:schemaRef ds:uri="http://schemas.microsoft.com/office/2006/metadata/contentType"/>
@@ -6518,31 +6533,4 @@
     <ds:schemaRef ds:uri="http://schemas.microsoft.com/internal/obd"/>
   </ds:schemaRefs>
 </ds:datastoreItem>
-</file>
-
-<file path=customXml/itemProps2.xml><?xml version="1.0" encoding="utf-8"?>
-<ds:datastoreItem xmlns:ds="http://schemas.openxmlformats.org/officeDocument/2006/customXml" ds:itemID="{BDD9A1F8-243E-4DEE-9219-712EC0DB252F}">
-  <ds:schemaRefs>
-    <ds:schemaRef ds:uri="http://schemas.microsoft.com/sharepoint/v3/contenttype/forms"/>
-  </ds:schemaRefs>
-</ds:datastoreItem>
-</file>
-
-<file path=customXml/itemProps3.xml><?xml version="1.0" encoding="utf-8"?>
-<ds:datastoreItem xmlns:ds="http://schemas.openxmlformats.org/officeDocument/2006/customXml" ds:itemID="{3C31B74E-B801-4B52-B7BA-EA9BE36F272F}">
-  <ds:schemaRefs>
-    <ds:schemaRef ds:uri="http://schemas.microsoft.com/office/2006/metadata/properties"/>
-    <ds:schemaRef ds:uri="http://schemas.microsoft.com/office/infopath/2007/PartnerControls"/>
-    <ds:schemaRef ds:uri="c534d78a-cb69-4aca-a069-043e1704d47b"/>
-    <ds:schemaRef ds:uri="40cc8b17-6277-40d3-adb4-53037ef9c179"/>
-  </ds:schemaRefs>
-</ds:datastoreItem>
-</file>
-
-<file path=customXml/itemProps4.xml><?xml version="1.0" encoding="utf-8"?>
-<ds:datastoreItem xmlns:ds="http://schemas.openxmlformats.org/officeDocument/2006/customXml" ds:itemID="{ADC17017-D038-47B4-883E-8E6EBCDB8FF6}">
-  <ds:schemaRefs>
-    <ds:schemaRef ds:uri="http://schemas.openxmlformats.org/officeDocument/2006/bibliography"/>
-  </ds:schemaRefs>
-</ds:datastoreItem>
 </file>
</xml_diff>